<commit_message>
Client  Login, Logout Udp implemented
UDP for the login logout are finished. Not acutally working with the
server but with another program that I manually send the responses
</commit_message>
<xml_diff>
--- a/Assignment2/Iteration4/BrendanRussoAssignment2Iteration2.docx
+++ b/Assignment2/Iteration4/BrendanRussoAssignment2Iteration2.docx
@@ -10,7 +10,7 @@
         <w:t>Brendan Rus</w:t>
       </w:r>
       <w:r>
-        <w:t>so – Mini Checkers 2 Iteration 3</w:t>
+        <w:t>so – Mini Checkers 2 Iteration 4</w:t>
       </w:r>
     </w:p>
     <w:p>
@@ -23,79 +23,12 @@
     </w:p>
     <w:p>
       <w:r>
-        <w:t>The main goal of this iteration will be making the server and client GUI and wiring up the handlers for the server and the client.</w:t>
+        <w:t xml:space="preserve">The main goal of this iteration will be making </w:t>
+      </w:r>
+      <w:r>
+        <w:t>the modals for the Client and Server</w:t>
       </w:r>
     </w:p>
-    <w:p>
-      <w:pPr>
-        <w:pStyle w:val="Heading1"/>
-      </w:pPr>
-      <w:r>
-        <w:t>Steps Invloved</w:t>
-      </w:r>
-    </w:p>
-    <w:p>
-      <w:pPr>
-        <w:pStyle w:val="ListParagraph"/>
-        <w:numPr>
-          <w:ilvl w:val="0"/>
-          <w:numId w:val="1"/>
-        </w:numPr>
-      </w:pPr>
-      <w:r>
-        <w:t>Create 2 projects 1 ServerMiniChecker and 2. ClientMiniCheckers</w:t>
-      </w:r>
-    </w:p>
-    <w:p>
-      <w:pPr>
-        <w:pStyle w:val="ListParagraph"/>
-        <w:numPr>
-          <w:ilvl w:val="0"/>
-          <w:numId w:val="1"/>
-        </w:numPr>
-      </w:pPr>
-      <w:r>
-        <w:t>Layout the GUI like it is in the example</w:t>
-      </w:r>
-    </w:p>
-    <w:p>
-      <w:pPr>
-        <w:pStyle w:val="ListParagraph"/>
-        <w:numPr>
-          <w:ilvl w:val="0"/>
-          <w:numId w:val="1"/>
-        </w:numPr>
-      </w:pPr>
-      <w:r>
-        <w:t>To the client GUI add Configure and Game. The configure menu contains 2 menu options. Set Network Information and Set Multicast Information. The Game Menu contains another 2 menu options login and logout.</w:t>
-      </w:r>
-    </w:p>
-    <w:p>
-      <w:pPr>
-        <w:pStyle w:val="ListParagraph"/>
-        <w:numPr>
-          <w:ilvl w:val="0"/>
-          <w:numId w:val="1"/>
-        </w:numPr>
-      </w:pPr>
-      <w:r>
-        <w:t xml:space="preserve">To the server GUI when the configure is pressed a modal will pop up with the ipaddress (uneditatble) and </w:t>
-      </w:r>
-    </w:p>
-    <w:p>
-      <w:pPr>
-        <w:pStyle w:val="Heading1"/>
-      </w:pPr>
-      <w:r>
-        <w:t>Verification</w:t>
-      </w:r>
-    </w:p>
-    <w:p>
-      <w:r>
-        <w:t>Verification will be done via testing that all the buttons work.</w:t>
-      </w:r>
-    </w:p>
-    <w:p/>
     <w:sectPr>
       <w:pgSz w:w="11906" w:h="16838"/>
       <w:pgMar w:top="1440" w:right="1440" w:bottom="1440" w:left="1440" w:header="708" w:footer="708" w:gutter="0"/>

</xml_diff>